<commit_message>
Added random number method to guide.
</commit_message>
<xml_diff>
--- a/engage-cs/vacuum/ProgrammersGuide.docx
+++ b/engage-cs/vacuum/ProgrammersGuide.docx
@@ -6,6 +6,9 @@
       <w:sdtPr>
         <w:rPr>
           <w:rFonts w:asciiTheme="majorHAnsi" w:eastAsiaTheme="majorEastAsia" w:hAnsiTheme="majorHAnsi" w:cstheme="majorBidi"/>
+          <w:snapToGrid w:val="0"/>
+          <w:sz w:val="24"/>
+          <w:szCs w:val="20"/>
         </w:rPr>
         <w:id w:val="94073579"/>
         <w:docPartObj>
@@ -16,8 +19,6 @@
       <w:sdtEndPr>
         <w:rPr>
           <w:rFonts w:ascii="Verdana" w:eastAsia="Times New Roman" w:hAnsi="Verdana" w:cs="Times New Roman"/>
-          <w:sz w:val="24"/>
-          <w:szCs w:val="20"/>
         </w:rPr>
       </w:sdtEndPr>
       <w:sdtContent>
@@ -224,9 +225,6 @@
                   </w:rPr>
                   <w:alias w:val="Date"/>
                   <w:id w:val="13406932"/>
-                  <w:placeholder>
-                    <w:docPart w:val="61F18D1A6FE14890A5EE4236E07DFC09"/>
-                  </w:placeholder>
                   <w:dataBinding w:prefixMappings="xmlns:ns0='http://schemas.microsoft.com/office/2006/coverPageProps'" w:xpath="/ns0:CoverPageProperties[1]/ns0:PublishDate[1]" w:storeItemID="{55AF091B-3C7A-41E3-B477-F2FDAA23CFDA}"/>
                   <w:date w:fullDate="2010-08-17T00:00:00Z">
                     <w:dateFormat w:val="M/d/yyyy"/>
@@ -289,13 +287,6 @@
     </w:sdt>
     <w:sdt>
       <w:sdtPr>
-        <w:id w:val="94073660"/>
-        <w:docPartObj>
-          <w:docPartGallery w:val="Table of Contents"/>
-          <w:docPartUnique/>
-        </w:docPartObj>
-      </w:sdtPr>
-      <w:sdtEndPr>
         <w:rPr>
           <w:rFonts w:ascii="Verdana" w:eastAsia="Times New Roman" w:hAnsi="Verdana" w:cs="Times New Roman"/>
           <w:b w:val="0"/>
@@ -305,7 +296,12 @@
           <w:sz w:val="24"/>
           <w:szCs w:val="20"/>
         </w:rPr>
-      </w:sdtEndPr>
+        <w:id w:val="94073660"/>
+        <w:docPartObj>
+          <w:docPartGallery w:val="Table of Contents"/>
+          <w:docPartUnique/>
+        </w:docPartObj>
+      </w:sdtPr>
       <w:sdtContent>
         <w:p>
           <w:pPr>
@@ -338,7 +334,7 @@
           <w:r>
             <w:fldChar w:fldCharType="separate"/>
           </w:r>
-          <w:hyperlink w:anchor="_Toc269811510" w:history="1">
+          <w:hyperlink w:anchor="_Toc269825298" w:history="1">
             <w:r>
               <w:rPr>
                 <w:rStyle w:val="Hyperlink"/>
@@ -365,7 +361,7 @@
                 <w:noProof/>
                 <w:webHidden/>
               </w:rPr>
-              <w:instrText xml:space="preserve"> PAGEREF _Toc269811510 \h </w:instrText>
+              <w:instrText xml:space="preserve"> PAGEREF _Toc269825298 \h </w:instrText>
             </w:r>
             <w:r>
               <w:rPr>
@@ -410,7 +406,7 @@
               <w:szCs w:val="22"/>
             </w:rPr>
           </w:pPr>
-          <w:hyperlink w:anchor="_Toc269811511" w:history="1">
+          <w:hyperlink w:anchor="_Toc269825299" w:history="1">
             <w:r>
               <w:rPr>
                 <w:rStyle w:val="Hyperlink"/>
@@ -437,7 +433,7 @@
                 <w:noProof/>
                 <w:webHidden/>
               </w:rPr>
-              <w:instrText xml:space="preserve"> PAGEREF _Toc269811511 \h </w:instrText>
+              <w:instrText xml:space="preserve"> PAGEREF _Toc269825299 \h </w:instrText>
             </w:r>
             <w:r>
               <w:rPr>
@@ -482,7 +478,7 @@
               <w:szCs w:val="22"/>
             </w:rPr>
           </w:pPr>
-          <w:hyperlink w:anchor="_Toc269811512" w:history="1">
+          <w:hyperlink w:anchor="_Toc269825300" w:history="1">
             <w:r>
               <w:rPr>
                 <w:rStyle w:val="Hyperlink"/>
@@ -509,7 +505,7 @@
                 <w:noProof/>
                 <w:webHidden/>
               </w:rPr>
-              <w:instrText xml:space="preserve"> PAGEREF _Toc269811512 \h </w:instrText>
+              <w:instrText xml:space="preserve"> PAGEREF _Toc269825300 \h </w:instrText>
             </w:r>
             <w:r>
               <w:rPr>
@@ -554,7 +550,7 @@
               <w:szCs w:val="22"/>
             </w:rPr>
           </w:pPr>
-          <w:hyperlink w:anchor="_Toc269811513" w:history="1">
+          <w:hyperlink w:anchor="_Toc269825301" w:history="1">
             <w:r>
               <w:rPr>
                 <w:rStyle w:val="Hyperlink"/>
@@ -581,7 +577,7 @@
                 <w:noProof/>
                 <w:webHidden/>
               </w:rPr>
-              <w:instrText xml:space="preserve"> PAGEREF _Toc269811513 \h </w:instrText>
+              <w:instrText xml:space="preserve"> PAGEREF _Toc269825301 \h </w:instrText>
             </w:r>
             <w:r>
               <w:rPr>
@@ -626,7 +622,7 @@
               <w:szCs w:val="22"/>
             </w:rPr>
           </w:pPr>
-          <w:hyperlink w:anchor="_Toc269811514" w:history="1">
+          <w:hyperlink w:anchor="_Toc269825302" w:history="1">
             <w:r>
               <w:rPr>
                 <w:rStyle w:val="Hyperlink"/>
@@ -653,7 +649,7 @@
                 <w:noProof/>
                 <w:webHidden/>
               </w:rPr>
-              <w:instrText xml:space="preserve"> PAGEREF _Toc269811514 \h </w:instrText>
+              <w:instrText xml:space="preserve"> PAGEREF _Toc269825302 \h </w:instrText>
             </w:r>
             <w:r>
               <w:rPr>
@@ -698,7 +694,7 @@
               <w:szCs w:val="22"/>
             </w:rPr>
           </w:pPr>
-          <w:hyperlink w:anchor="_Toc269811515" w:history="1">
+          <w:hyperlink w:anchor="_Toc269825303" w:history="1">
             <w:r>
               <w:rPr>
                 <w:rStyle w:val="Hyperlink"/>
@@ -725,7 +721,7 @@
                 <w:noProof/>
                 <w:webHidden/>
               </w:rPr>
-              <w:instrText xml:space="preserve"> PAGEREF _Toc269811515 \h </w:instrText>
+              <w:instrText xml:space="preserve"> PAGEREF _Toc269825303 \h </w:instrText>
             </w:r>
             <w:r>
               <w:rPr>
@@ -770,7 +766,7 @@
               <w:szCs w:val="22"/>
             </w:rPr>
           </w:pPr>
-          <w:hyperlink w:anchor="_Toc269811516" w:history="1">
+          <w:hyperlink w:anchor="_Toc269825304" w:history="1">
             <w:r>
               <w:rPr>
                 <w:rStyle w:val="Hyperlink"/>
@@ -797,7 +793,7 @@
                 <w:noProof/>
                 <w:webHidden/>
               </w:rPr>
-              <w:instrText xml:space="preserve"> PAGEREF _Toc269811516 \h </w:instrText>
+              <w:instrText xml:space="preserve"> PAGEREF _Toc269825304 \h </w:instrText>
             </w:r>
             <w:r>
               <w:rPr>
@@ -842,7 +838,7 @@
               <w:szCs w:val="22"/>
             </w:rPr>
           </w:pPr>
-          <w:hyperlink w:anchor="_Toc269811517" w:history="1">
+          <w:hyperlink w:anchor="_Toc269825305" w:history="1">
             <w:r>
               <w:rPr>
                 <w:rStyle w:val="Hyperlink"/>
@@ -869,7 +865,7 @@
                 <w:noProof/>
                 <w:webHidden/>
               </w:rPr>
-              <w:instrText xml:space="preserve"> PAGEREF _Toc269811517 \h </w:instrText>
+              <w:instrText xml:space="preserve"> PAGEREF _Toc269825305 \h </w:instrText>
             </w:r>
             <w:r>
               <w:rPr>
@@ -914,7 +910,7 @@
               <w:szCs w:val="22"/>
             </w:rPr>
           </w:pPr>
-          <w:hyperlink w:anchor="_Toc269811518" w:history="1">
+          <w:hyperlink w:anchor="_Toc269825306" w:history="1">
             <w:r>
               <w:rPr>
                 <w:rStyle w:val="Hyperlink"/>
@@ -941,7 +937,7 @@
                 <w:noProof/>
                 <w:webHidden/>
               </w:rPr>
-              <w:instrText xml:space="preserve"> PAGEREF _Toc269811518 \h </w:instrText>
+              <w:instrText xml:space="preserve"> PAGEREF _Toc269825306 \h </w:instrText>
             </w:r>
             <w:r>
               <w:rPr>
@@ -986,7 +982,7 @@
               <w:szCs w:val="22"/>
             </w:rPr>
           </w:pPr>
-          <w:hyperlink w:anchor="_Toc269811519" w:history="1">
+          <w:hyperlink w:anchor="_Toc269825307" w:history="1">
             <w:r>
               <w:rPr>
                 <w:rStyle w:val="Hyperlink"/>
@@ -1013,7 +1009,7 @@
                 <w:noProof/>
                 <w:webHidden/>
               </w:rPr>
-              <w:instrText xml:space="preserve"> PAGEREF _Toc269811519 \h </w:instrText>
+              <w:instrText xml:space="preserve"> PAGEREF _Toc269825307 \h </w:instrText>
             </w:r>
             <w:r>
               <w:rPr>
@@ -1058,7 +1054,7 @@
               <w:szCs w:val="22"/>
             </w:rPr>
           </w:pPr>
-          <w:hyperlink w:anchor="_Toc269811520" w:history="1">
+          <w:hyperlink w:anchor="_Toc269825308" w:history="1">
             <w:r>
               <w:rPr>
                 <w:rStyle w:val="Hyperlink"/>
@@ -1085,7 +1081,7 @@
                 <w:noProof/>
                 <w:webHidden/>
               </w:rPr>
-              <w:instrText xml:space="preserve"> PAGEREF _Toc269811520 \h </w:instrText>
+              <w:instrText xml:space="preserve"> PAGEREF _Toc269825308 \h </w:instrText>
             </w:r>
             <w:r>
               <w:rPr>
@@ -1130,7 +1126,7 @@
               <w:szCs w:val="22"/>
             </w:rPr>
           </w:pPr>
-          <w:hyperlink w:anchor="_Toc269811521" w:history="1">
+          <w:hyperlink w:anchor="_Toc269825309" w:history="1">
             <w:r>
               <w:rPr>
                 <w:rStyle w:val="Hyperlink"/>
@@ -1157,7 +1153,7 @@
                 <w:noProof/>
                 <w:webHidden/>
               </w:rPr>
-              <w:instrText xml:space="preserve"> PAGEREF _Toc269811521 \h </w:instrText>
+              <w:instrText xml:space="preserve"> PAGEREF _Toc269825309 \h </w:instrText>
             </w:r>
             <w:r>
               <w:rPr>
@@ -1202,7 +1198,7 @@
               <w:szCs w:val="22"/>
             </w:rPr>
           </w:pPr>
-          <w:hyperlink w:anchor="_Toc269811522" w:history="1">
+          <w:hyperlink w:anchor="_Toc269825310" w:history="1">
             <w:r>
               <w:rPr>
                 <w:rStyle w:val="Hyperlink"/>
@@ -1229,7 +1225,7 @@
                 <w:noProof/>
                 <w:webHidden/>
               </w:rPr>
-              <w:instrText xml:space="preserve"> PAGEREF _Toc269811522 \h </w:instrText>
+              <w:instrText xml:space="preserve"> PAGEREF _Toc269825310 \h </w:instrText>
             </w:r>
             <w:r>
               <w:rPr>
@@ -1274,7 +1270,7 @@
               <w:szCs w:val="22"/>
             </w:rPr>
           </w:pPr>
-          <w:hyperlink w:anchor="_Toc269811523" w:history="1">
+          <w:hyperlink w:anchor="_Toc269825311" w:history="1">
             <w:r>
               <w:rPr>
                 <w:rStyle w:val="Hyperlink"/>
@@ -1301,7 +1297,7 @@
                 <w:noProof/>
                 <w:webHidden/>
               </w:rPr>
-              <w:instrText xml:space="preserve"> PAGEREF _Toc269811523 \h </w:instrText>
+              <w:instrText xml:space="preserve"> PAGEREF _Toc269825311 \h </w:instrText>
             </w:r>
             <w:r>
               <w:rPr>
@@ -1346,7 +1342,7 @@
               <w:szCs w:val="22"/>
             </w:rPr>
           </w:pPr>
-          <w:hyperlink w:anchor="_Toc269811524" w:history="1">
+          <w:hyperlink w:anchor="_Toc269825312" w:history="1">
             <w:r>
               <w:rPr>
                 <w:rStyle w:val="Hyperlink"/>
@@ -1373,7 +1369,7 @@
                 <w:noProof/>
                 <w:webHidden/>
               </w:rPr>
-              <w:instrText xml:space="preserve"> PAGEREF _Toc269811524 \h </w:instrText>
+              <w:instrText xml:space="preserve"> PAGEREF _Toc269825312 \h </w:instrText>
             </w:r>
             <w:r>
               <w:rPr>
@@ -1418,7 +1414,7 @@
               <w:szCs w:val="22"/>
             </w:rPr>
           </w:pPr>
-          <w:hyperlink w:anchor="_Toc269811525" w:history="1">
+          <w:hyperlink w:anchor="_Toc269825313" w:history="1">
             <w:r>
               <w:rPr>
                 <w:rStyle w:val="Hyperlink"/>
@@ -1445,7 +1441,7 @@
                 <w:noProof/>
                 <w:webHidden/>
               </w:rPr>
-              <w:instrText xml:space="preserve"> PAGEREF _Toc269811525 \h </w:instrText>
+              <w:instrText xml:space="preserve"> PAGEREF _Toc269825313 \h </w:instrText>
             </w:r>
             <w:r>
               <w:rPr>
@@ -1490,7 +1486,7 @@
               <w:szCs w:val="22"/>
             </w:rPr>
           </w:pPr>
-          <w:hyperlink w:anchor="_Toc269811526" w:history="1">
+          <w:hyperlink w:anchor="_Toc269825314" w:history="1">
             <w:r>
               <w:rPr>
                 <w:rStyle w:val="Hyperlink"/>
@@ -1517,7 +1513,7 @@
                 <w:noProof/>
                 <w:webHidden/>
               </w:rPr>
-              <w:instrText xml:space="preserve"> PAGEREF _Toc269811526 \h </w:instrText>
+              <w:instrText xml:space="preserve"> PAGEREF _Toc269825314 \h </w:instrText>
             </w:r>
             <w:r>
               <w:rPr>
@@ -1562,7 +1558,7 @@
               <w:szCs w:val="22"/>
             </w:rPr>
           </w:pPr>
-          <w:hyperlink w:anchor="_Toc269811527" w:history="1">
+          <w:hyperlink w:anchor="_Toc269825315" w:history="1">
             <w:r>
               <w:rPr>
                 <w:rStyle w:val="Hyperlink"/>
@@ -1589,7 +1585,7 @@
                 <w:noProof/>
                 <w:webHidden/>
               </w:rPr>
-              <w:instrText xml:space="preserve"> PAGEREF _Toc269811527 \h </w:instrText>
+              <w:instrText xml:space="preserve"> PAGEREF _Toc269825315 \h </w:instrText>
             </w:r>
             <w:r>
               <w:rPr>
@@ -1634,7 +1630,7 @@
               <w:szCs w:val="22"/>
             </w:rPr>
           </w:pPr>
-          <w:hyperlink w:anchor="_Toc269811528" w:history="1">
+          <w:hyperlink w:anchor="_Toc269825316" w:history="1">
             <w:r>
               <w:rPr>
                 <w:rStyle w:val="Hyperlink"/>
@@ -1661,7 +1657,7 @@
                 <w:noProof/>
                 <w:webHidden/>
               </w:rPr>
-              <w:instrText xml:space="preserve"> PAGEREF _Toc269811528 \h </w:instrText>
+              <w:instrText xml:space="preserve"> PAGEREF _Toc269825316 \h </w:instrText>
             </w:r>
             <w:r>
               <w:rPr>
@@ -1706,7 +1702,7 @@
               <w:szCs w:val="22"/>
             </w:rPr>
           </w:pPr>
-          <w:hyperlink w:anchor="_Toc269811529" w:history="1">
+          <w:hyperlink w:anchor="_Toc269825317" w:history="1">
             <w:r>
               <w:rPr>
                 <w:rStyle w:val="Hyperlink"/>
@@ -1733,7 +1729,7 @@
                 <w:noProof/>
                 <w:webHidden/>
               </w:rPr>
-              <w:instrText xml:space="preserve"> PAGEREF _Toc269811529 \h </w:instrText>
+              <w:instrText xml:space="preserve"> PAGEREF _Toc269825317 \h </w:instrText>
             </w:r>
             <w:r>
               <w:rPr>
@@ -1778,7 +1774,7 @@
               <w:szCs w:val="22"/>
             </w:rPr>
           </w:pPr>
-          <w:hyperlink w:anchor="_Toc269811530" w:history="1">
+          <w:hyperlink w:anchor="_Toc269825318" w:history="1">
             <w:r>
               <w:rPr>
                 <w:rStyle w:val="Hyperlink"/>
@@ -1805,7 +1801,7 @@
                 <w:noProof/>
                 <w:webHidden/>
               </w:rPr>
-              <w:instrText xml:space="preserve"> PAGEREF _Toc269811530 \h </w:instrText>
+              <w:instrText xml:space="preserve"> PAGEREF _Toc269825318 \h </w:instrText>
             </w:r>
             <w:r>
               <w:rPr>
@@ -1850,7 +1846,7 @@
               <w:szCs w:val="22"/>
             </w:rPr>
           </w:pPr>
-          <w:hyperlink w:anchor="_Toc269811531" w:history="1">
+          <w:hyperlink w:anchor="_Toc269825319" w:history="1">
             <w:r>
               <w:rPr>
                 <w:rStyle w:val="Hyperlink"/>
@@ -1877,7 +1873,7 @@
                 <w:noProof/>
                 <w:webHidden/>
               </w:rPr>
-              <w:instrText xml:space="preserve"> PAGEREF _Toc269811531 \h </w:instrText>
+              <w:instrText xml:space="preserve"> PAGEREF _Toc269825319 \h </w:instrText>
             </w:r>
             <w:r>
               <w:rPr>
@@ -1922,7 +1918,7 @@
               <w:szCs w:val="22"/>
             </w:rPr>
           </w:pPr>
-          <w:hyperlink w:anchor="_Toc269811532" w:history="1">
+          <w:hyperlink w:anchor="_Toc269825320" w:history="1">
             <w:r>
               <w:rPr>
                 <w:rStyle w:val="Hyperlink"/>
@@ -1949,7 +1945,7 @@
                 <w:noProof/>
                 <w:webHidden/>
               </w:rPr>
-              <w:instrText xml:space="preserve"> PAGEREF _Toc269811532 \h </w:instrText>
+              <w:instrText xml:space="preserve"> PAGEREF _Toc269825320 \h </w:instrText>
             </w:r>
             <w:r>
               <w:rPr>
@@ -1994,7 +1990,7 @@
               <w:szCs w:val="22"/>
             </w:rPr>
           </w:pPr>
-          <w:hyperlink w:anchor="_Toc269811533" w:history="1">
+          <w:hyperlink w:anchor="_Toc269825321" w:history="1">
             <w:r>
               <w:rPr>
                 <w:rStyle w:val="Hyperlink"/>
@@ -2021,7 +2017,7 @@
                 <w:noProof/>
                 <w:webHidden/>
               </w:rPr>
-              <w:instrText xml:space="preserve"> PAGEREF _Toc269811533 \h </w:instrText>
+              <w:instrText xml:space="preserve"> PAGEREF _Toc269825321 \h </w:instrText>
             </w:r>
             <w:r>
               <w:rPr>
@@ -2066,7 +2062,7 @@
               <w:szCs w:val="22"/>
             </w:rPr>
           </w:pPr>
-          <w:hyperlink w:anchor="_Toc269811534" w:history="1">
+          <w:hyperlink w:anchor="_Toc269825322" w:history="1">
             <w:r>
               <w:rPr>
                 <w:rStyle w:val="Hyperlink"/>
@@ -2093,7 +2089,7 @@
                 <w:noProof/>
                 <w:webHidden/>
               </w:rPr>
-              <w:instrText xml:space="preserve"> PAGEREF _Toc269811534 \h </w:instrText>
+              <w:instrText xml:space="preserve"> PAGEREF _Toc269825322 \h </w:instrText>
             </w:r>
             <w:r>
               <w:rPr>
@@ -2159,7 +2155,7 @@
           <w:snapToGrid/>
         </w:rPr>
       </w:pPr>
-      <w:bookmarkStart w:id="0" w:name="_Toc269811510"/>
+      <w:bookmarkStart w:id="0" w:name="_Toc269825298"/>
       <w:r>
         <w:rPr>
           <w:snapToGrid/>
@@ -2331,7 +2327,7 @@
           <w:snapToGrid/>
         </w:rPr>
       </w:pPr>
-      <w:bookmarkStart w:id="1" w:name="_Toc269811511"/>
+      <w:bookmarkStart w:id="1" w:name="_Toc269825299"/>
       <w:r>
         <w:rPr>
           <w:snapToGrid/>
@@ -2386,7 +2382,19 @@
         <w:rPr>
           <w:snapToGrid/>
         </w:rPr>
-        <w:t xml:space="preserve">The vacuum jar file </w:t>
+        <w:t>The</w:t>
+      </w:r>
+      <w:r>
+        <w:rPr>
+          <w:snapToGrid/>
+        </w:rPr>
+        <w:t xml:space="preserve"> </w:t>
+      </w:r>
+      <w:r>
+        <w:rPr>
+          <w:snapToGrid/>
+        </w:rPr>
+        <w:t xml:space="preserve">vacuum jar file </w:t>
       </w:r>
     </w:p>
     <w:p>
@@ -2417,6 +2425,12 @@
         <w:rPr>
           <w:snapToGrid/>
         </w:rPr>
+        <w:t xml:space="preserve">NOTE: </w:t>
+      </w:r>
+      <w:r>
+        <w:rPr>
+          <w:snapToGrid/>
+        </w:rPr>
         <w:t>If you plan to build agents using Jess or Soar, you will also need J</w:t>
       </w:r>
       <w:r>
@@ -2439,7 +2453,7 @@
           <w:snapToGrid/>
         </w:rPr>
       </w:pPr>
-      <w:bookmarkStart w:id="2" w:name="_Toc269811512"/>
+      <w:bookmarkStart w:id="2" w:name="_Toc269825300"/>
       <w:r>
         <w:rPr>
           <w:snapToGrid/>
@@ -2594,7 +2608,26 @@
         <w:rPr>
           <w:snapToGrid/>
         </w:rPr>
-        <w:t xml:space="preserve">jar file and/or the Soar/Java bridge is in the same folder as the vacuum jar file. </w:t>
+        <w:t>jar file and/or the Soar/Java bridge is in the same</w:t>
+      </w:r>
+      <w:r>
+        <w:rPr>
+          <w:snapToGrid/>
+        </w:rPr>
+        <w:t xml:space="preserve"> folder as the vacuum jar file.</w:t>
+      </w:r>
+    </w:p>
+    <w:p>
+      <w:pPr>
+        <w:rPr>
+          <w:snapToGrid/>
+        </w:rPr>
+      </w:pPr>
+      <w:r>
+        <w:rPr>
+          <w:snapToGrid/>
+        </w:rPr>
+        <w:t>If you plan to build Java agents, be sure to include the vacuum jar file in your class path when you compile your Java agent.  In addition, the class file for the agent you create must be in the same folder as the vacuum jar file.</w:t>
       </w:r>
     </w:p>
     <w:p>
@@ -2739,7 +2772,7 @@
           <w:snapToGrid/>
         </w:rPr>
       </w:pPr>
-      <w:bookmarkStart w:id="4" w:name="_Toc269811513"/>
+      <w:bookmarkStart w:id="4" w:name="_Toc269825301"/>
       <w:r>
         <w:rPr>
           <w:snapToGrid/>
@@ -3028,7 +3061,7 @@
           <w:snapToGrid/>
         </w:rPr>
       </w:pPr>
-      <w:bookmarkStart w:id="5" w:name="_Toc269811514"/>
+      <w:bookmarkStart w:id="5" w:name="_Toc269825302"/>
       <w:r>
         <w:rPr>
           <w:snapToGrid/>
@@ -3173,7 +3206,7 @@
           <w:snapToGrid/>
         </w:rPr>
       </w:pPr>
-      <w:bookmarkStart w:id="6" w:name="_Toc269811515"/>
+      <w:bookmarkStart w:id="6" w:name="_Toc269825303"/>
       <w:r>
         <w:rPr>
           <w:snapToGrid/>
@@ -3813,7 +3846,7 @@
           <w:snapToGrid/>
         </w:rPr>
       </w:pPr>
-      <w:bookmarkStart w:id="8" w:name="_Toc269811516"/>
+      <w:bookmarkStart w:id="8" w:name="_Toc269825304"/>
       <w:r>
         <w:rPr>
           <w:snapToGrid/>
@@ -3957,7 +3990,7 @@
           <w:snapToGrid/>
         </w:rPr>
       </w:pPr>
-      <w:bookmarkStart w:id="9" w:name="_Toc269811517"/>
+      <w:bookmarkStart w:id="9" w:name="_Toc269825305"/>
       <w:r>
         <w:rPr>
           <w:snapToGrid/>
@@ -4154,7 +4187,7 @@
           <w:snapToGrid/>
         </w:rPr>
       </w:pPr>
-      <w:bookmarkStart w:id="11" w:name="_Toc269811518"/>
+      <w:bookmarkStart w:id="11" w:name="_Toc269825306"/>
       <w:r>
         <w:rPr>
           <w:snapToGrid/>
@@ -4219,7 +4252,7 @@
           <w:snapToGrid/>
         </w:rPr>
       </w:pPr>
-      <w:bookmarkStart w:id="12" w:name="_Toc269811519"/>
+      <w:bookmarkStart w:id="12" w:name="_Toc269825307"/>
       <w:r>
         <w:rPr>
           <w:snapToGrid/>
@@ -4296,7 +4329,7 @@
           <w:snapToGrid/>
         </w:rPr>
       </w:pPr>
-      <w:bookmarkStart w:id="13" w:name="_Toc269811520"/>
+      <w:bookmarkStart w:id="13" w:name="_Toc269825308"/>
       <w:r>
         <w:rPr>
           <w:snapToGrid/>
@@ -4404,7 +4437,7 @@
           <w:snapToGrid/>
         </w:rPr>
       </w:pPr>
-      <w:bookmarkStart w:id="14" w:name="_Toc269811521"/>
+      <w:bookmarkStart w:id="14" w:name="_Toc269825309"/>
       <w:r>
         <w:rPr>
           <w:snapToGrid/>
@@ -4536,7 +4569,7 @@
           <w:snapToGrid/>
         </w:rPr>
       </w:pPr>
-      <w:bookmarkStart w:id="15" w:name="_Toc269811522"/>
+      <w:bookmarkStart w:id="15" w:name="_Toc269825310"/>
       <w:r>
         <w:rPr>
           <w:snapToGrid/>
@@ -4595,7 +4628,7 @@
           <w:snapToGrid/>
         </w:rPr>
       </w:pPr>
-      <w:bookmarkStart w:id="16" w:name="_Toc269811523"/>
+      <w:bookmarkStart w:id="16" w:name="_Toc269825311"/>
       <w:r>
         <w:rPr>
           <w:snapToGrid/>
@@ -5101,7 +5134,7 @@
           <w:snapToGrid/>
         </w:rPr>
       </w:pPr>
-      <w:bookmarkStart w:id="18" w:name="_Toc269811524"/>
+      <w:bookmarkStart w:id="18" w:name="_Toc269825312"/>
       <w:r>
         <w:rPr>
           <w:snapToGrid/>
@@ -5130,7 +5163,7 @@
           <w:snapToGrid/>
         </w:rPr>
       </w:pPr>
-      <w:bookmarkStart w:id="19" w:name="_Toc269811525"/>
+      <w:bookmarkStart w:id="19" w:name="_Toc269825313"/>
       <w:r>
         <w:rPr>
           <w:snapToGrid/>
@@ -5609,7 +5642,7 @@
           <w:snapToGrid/>
         </w:rPr>
       </w:pPr>
-      <w:bookmarkStart w:id="21" w:name="_Toc269811526"/>
+      <w:bookmarkStart w:id="21" w:name="_Toc269825314"/>
       <w:r>
         <w:rPr>
           <w:snapToGrid/>
@@ -6183,7 +6216,7 @@
           <w:snapToGrid/>
         </w:rPr>
       </w:pPr>
-      <w:bookmarkStart w:id="23" w:name="_Toc269811527"/>
+      <w:bookmarkStart w:id="23" w:name="_Toc269825315"/>
       <w:r>
         <w:rPr>
           <w:snapToGrid/>
@@ -6772,7 +6805,7 @@
       <w:pPr>
         <w:pStyle w:val="Heading1"/>
       </w:pPr>
-      <w:bookmarkStart w:id="25" w:name="_Toc269811528"/>
+      <w:bookmarkStart w:id="25" w:name="_Toc269825316"/>
       <w:r>
         <w:t>Taking Action</w:t>
       </w:r>
@@ -6798,7 +6831,7 @@
           <w:snapToGrid/>
         </w:rPr>
       </w:pPr>
-      <w:bookmarkStart w:id="26" w:name="_Toc269811529"/>
+      <w:bookmarkStart w:id="26" w:name="_Toc269825317"/>
       <w:r>
         <w:rPr>
           <w:snapToGrid/>
@@ -6992,7 +7025,7 @@
           <w:snapToGrid/>
         </w:rPr>
       </w:pPr>
-      <w:bookmarkStart w:id="27" w:name="_Toc269811530"/>
+      <w:bookmarkStart w:id="27" w:name="_Toc269825318"/>
       <w:r>
         <w:rPr>
           <w:snapToGrid/>
@@ -7157,7 +7190,7 @@
           <w:snapToGrid/>
         </w:rPr>
       </w:pPr>
-      <w:bookmarkStart w:id="28" w:name="_Toc269811531"/>
+      <w:bookmarkStart w:id="28" w:name="_Toc269825319"/>
       <w:r>
         <w:rPr>
           <w:snapToGrid/>
@@ -7176,7 +7209,104 @@
         <w:rPr>
           <w:snapToGrid/>
         </w:rPr>
-        <w:t>All Java agents must extend the BaseJavaAgent class.  As a result, Java agents can interact with their environment by calling methods.  describes the methods made available by the BaseJavaAgent that will allow the agent to move around and clean up.</w:t>
+        <w:t xml:space="preserve">All Java agents must extend the BaseJavaAgent class.  As a result, Java agents can interact with their environment by calling methods.  </w:t>
+      </w:r>
+      <w:r>
+        <w:rPr>
+          <w:snapToGrid/>
+        </w:rPr>
+        <w:fldChar w:fldCharType="begin"/>
+      </w:r>
+      <w:r>
+        <w:rPr>
+          <w:snapToGrid/>
+        </w:rPr>
+        <w:instrText xml:space="preserve"> REF _Ref269825327 \h </w:instrText>
+      </w:r>
+      <w:r>
+        <w:rPr>
+          <w:snapToGrid/>
+        </w:rPr>
+      </w:r>
+      <w:r>
+        <w:rPr>
+          <w:snapToGrid/>
+        </w:rPr>
+        <w:fldChar w:fldCharType="separate"/>
+      </w:r>
+      <w:r>
+        <w:t xml:space="preserve">Table </w:t>
+      </w:r>
+      <w:r>
+        <w:rPr>
+          <w:noProof/>
+        </w:rPr>
+        <w:t>6</w:t>
+      </w:r>
+      <w:r>
+        <w:rPr>
+          <w:snapToGrid/>
+        </w:rPr>
+        <w:fldChar w:fldCharType="end"/>
+      </w:r>
+      <w:r>
+        <w:rPr>
+          <w:snapToGrid/>
+        </w:rPr>
+        <w:t xml:space="preserve"> </w:t>
+      </w:r>
+      <w:r>
+        <w:rPr>
+          <w:snapToGrid/>
+        </w:rPr>
+        <w:t>describes the methods made available by the BaseJavaAgent that will</w:t>
+      </w:r>
+      <w:r>
+        <w:rPr>
+          <w:snapToGrid/>
+        </w:rPr>
+        <w:t xml:space="preserve"> allow the agent to move around, </w:t>
+      </w:r>
+      <w:r>
+        <w:rPr>
+          <w:snapToGrid/>
+        </w:rPr>
+        <w:t>clean up</w:t>
+      </w:r>
+      <w:r>
+        <w:rPr>
+          <w:snapToGrid/>
+        </w:rPr>
+        <w:t>, and more</w:t>
+      </w:r>
+      <w:r>
+        <w:rPr>
+          <w:snapToGrid/>
+        </w:rPr>
+        <w:t>.</w:t>
+      </w:r>
+    </w:p>
+    <w:p>
+      <w:pPr>
+        <w:pStyle w:val="Caption"/>
+        <w:keepNext/>
+      </w:pPr>
+      <w:bookmarkStart w:id="29" w:name="_Ref269825327"/>
+      <w:r>
+        <w:lastRenderedPageBreak/>
+        <w:t xml:space="preserve">Table </w:t>
+      </w:r>
+      <w:fldSimple w:instr=" SEQ Table \* ARABIC ">
+        <w:r>
+          <w:rPr>
+            <w:noProof/>
+          </w:rPr>
+          <w:t>6</w:t>
+        </w:r>
+      </w:fldSimple>
+      <w:bookmarkEnd w:id="29"/>
+      <w:r>
+        <w:t>: Methods that allow a Java agent to move, clean, and more</w:t>
       </w:r>
     </w:p>
     <w:tbl>
@@ -7207,7 +7337,6 @@
               <w:rPr>
                 <w:snapToGrid/>
               </w:rPr>
-              <w:lastRenderedPageBreak/>
               <w:t>Method</w:t>
             </w:r>
           </w:p>
@@ -7367,19 +7496,7 @@
               <w:rPr>
                 <w:snapToGrid/>
               </w:rPr>
-              <w:t xml:space="preserve">Causes the agent to move up </w:t>
-            </w:r>
-            <w:r>
-              <w:rPr>
-                <w:snapToGrid/>
-              </w:rPr>
-              <w:t>down</w:t>
-            </w:r>
-            <w:r>
-              <w:rPr>
-                <w:snapToGrid/>
-              </w:rPr>
-              <w:t xml:space="preserve"> square.</w:t>
+              <w:t>Causes the agent to move up down square.</w:t>
             </w:r>
           </w:p>
         </w:tc>
@@ -7436,19 +7553,7 @@
               <w:rPr>
                 <w:snapToGrid/>
               </w:rPr>
-              <w:t xml:space="preserve">Causes the agent to move up </w:t>
-            </w:r>
-            <w:r>
-              <w:rPr>
-                <w:snapToGrid/>
-              </w:rPr>
-              <w:t xml:space="preserve">left </w:t>
-            </w:r>
-            <w:r>
-              <w:rPr>
-                <w:snapToGrid/>
-              </w:rPr>
-              <w:t>square.</w:t>
+              <w:t>Causes the agent to move up left square.</w:t>
             </w:r>
           </w:p>
         </w:tc>
@@ -7505,19 +7610,7 @@
               <w:rPr>
                 <w:snapToGrid/>
               </w:rPr>
-              <w:t xml:space="preserve">Causes the agent to move up </w:t>
-            </w:r>
-            <w:r>
-              <w:rPr>
-                <w:snapToGrid/>
-              </w:rPr>
-              <w:t xml:space="preserve">right </w:t>
-            </w:r>
-            <w:r>
-              <w:rPr>
-                <w:snapToGrid/>
-              </w:rPr>
-              <w:t>square.</w:t>
+              <w:t>Causes the agent to move up right square.</w:t>
             </w:r>
           </w:p>
         </w:tc>
@@ -7603,13 +7696,68 @@
           </w:p>
         </w:tc>
       </w:tr>
+      <w:tr>
+        <w:tc>
+          <w:tcPr>
+            <w:tcW w:w="3438" w:type="dxa"/>
+          </w:tcPr>
+          <w:p>
+            <w:pPr>
+              <w:pStyle w:val="CodeSingleLine"/>
+              <w:rPr>
+                <w:sz w:val="20"/>
+              </w:rPr>
+            </w:pPr>
+            <w:r>
+              <w:rPr>
+                <w:sz w:val="20"/>
+              </w:rPr>
+              <w:t>int pi</w:t>
+            </w:r>
+            <w:r>
+              <w:rPr>
+                <w:sz w:val="20"/>
+              </w:rPr>
+              <w:t>ckRandomNumber(int from, int to</w:t>
+            </w:r>
+            <w:r>
+              <w:rPr>
+                <w:sz w:val="20"/>
+              </w:rPr>
+              <w:t>)</w:t>
+            </w:r>
+            <w:r>
+              <w:rPr>
+                <w:sz w:val="20"/>
+              </w:rPr>
+              <w:t>;</w:t>
+            </w:r>
+          </w:p>
+        </w:tc>
+        <w:tc>
+          <w:tcPr>
+            <w:tcW w:w="6138" w:type="dxa"/>
+          </w:tcPr>
+          <w:p>
+            <w:pPr>
+              <w:rPr>
+                <w:snapToGrid/>
+              </w:rPr>
+            </w:pPr>
+            <w:r>
+              <w:rPr>
+                <w:snapToGrid/>
+              </w:rPr>
+              <w:t>Returns a random integer within the specified range.  The range is inclusive.</w:t>
+            </w:r>
+          </w:p>
+        </w:tc>
+      </w:tr>
     </w:tbl>
     <w:p>
       <w:pPr>
         <w:rPr>
-          <w:rFonts w:ascii="Times New Roman" w:hAnsi="Times New Roman"/>
-          <w:snapToGrid/>
-          <w:szCs w:val="24"/>
+          <w:snapToGrid/>
         </w:rPr>
       </w:pPr>
     </w:p>
@@ -7620,7 +7768,7 @@
           <w:snapToGrid/>
         </w:rPr>
       </w:pPr>
-      <w:bookmarkStart w:id="29" w:name="_Toc269811532"/>
+      <w:bookmarkStart w:id="30" w:name="_Toc269825320"/>
       <w:r>
         <w:rPr>
           <w:snapToGrid/>
@@ -7633,7 +7781,7 @@
         </w:rPr>
         <w:t>Templates</w:t>
       </w:r>
-      <w:bookmarkEnd w:id="29"/>
+      <w:bookmarkEnd w:id="30"/>
     </w:p>
     <w:p>
       <w:r>
@@ -7655,7 +7803,7 @@
         <w:rPr>
           <w:noProof/>
         </w:rPr>
-        <w:t>6</w:t>
+        <w:t>7</w:t>
       </w:r>
       <w:r>
         <w:fldChar w:fldCharType="end"/>
@@ -7679,7 +7827,7 @@
         <w:rPr>
           <w:noProof/>
         </w:rPr>
-        <w:t>7</w:t>
+        <w:t>8</w:t>
       </w:r>
       <w:r>
         <w:fldChar w:fldCharType="end"/>
@@ -7699,8 +7847,9 @@
         <w:pStyle w:val="Caption"/>
         <w:keepNext/>
       </w:pPr>
-      <w:bookmarkStart w:id="30" w:name="_Ref269810615"/>
-      <w:r>
+      <w:bookmarkStart w:id="31" w:name="_Ref269810615"/>
+      <w:r>
+        <w:lastRenderedPageBreak/>
         <w:t xml:space="preserve">Table </w:t>
       </w:r>
       <w:fldSimple w:instr=" SEQ Table \* ARABIC ">
@@ -7708,10 +7857,10 @@
           <w:rPr>
             <w:noProof/>
           </w:rPr>
-          <w:t>6</w:t>
+          <w:t>7</w:t>
         </w:r>
       </w:fldSimple>
-      <w:bookmarkEnd w:id="30"/>
+      <w:bookmarkEnd w:id="31"/>
       <w:r>
         <w:t>: A simple template to get you started with a Jess agent</w:t>
       </w:r>
@@ -8057,9 +8206,8 @@
         <w:pStyle w:val="Caption"/>
         <w:keepNext/>
       </w:pPr>
-      <w:bookmarkStart w:id="31" w:name="_Ref269810619"/>
-      <w:r>
-        <w:lastRenderedPageBreak/>
+      <w:bookmarkStart w:id="32" w:name="_Ref269810619"/>
+      <w:r>
         <w:t xml:space="preserve">Table </w:t>
       </w:r>
       <w:fldSimple w:instr=" SEQ Table \* ARABIC ">
@@ -8067,10 +8215,10 @@
           <w:rPr>
             <w:noProof/>
           </w:rPr>
-          <w:t>7</w:t>
+          <w:t>8</w:t>
         </w:r>
       </w:fldSimple>
-      <w:bookmarkEnd w:id="31"/>
+      <w:bookmarkEnd w:id="32"/>
       <w:r>
         <w:t>: A simple template to get you started with a Java agent</w:t>
       </w:r>
@@ -8616,7 +8764,7 @@
           <w:snapToGrid/>
         </w:rPr>
       </w:pPr>
-      <w:bookmarkStart w:id="32" w:name="_Toc269811533"/>
+      <w:bookmarkStart w:id="33" w:name="_Toc269825321"/>
       <w:r>
         <w:rPr>
           <w:snapToGrid/>
@@ -8629,7 +8777,7 @@
         </w:rPr>
         <w:t>Agents</w:t>
       </w:r>
-      <w:bookmarkEnd w:id="32"/>
+      <w:bookmarkEnd w:id="33"/>
     </w:p>
     <w:p>
       <w:r>
@@ -8647,24 +8795,22 @@
     </w:p>
     <w:sdt>
       <w:sdtPr>
+        <w:rPr>
+          <w:rFonts w:ascii="Verdana" w:eastAsia="Times New Roman" w:hAnsi="Verdana" w:cs="Times New Roman"/>
+          <w:b w:val="0"/>
+          <w:bCs w:val="0"/>
+          <w:color w:val="auto"/>
+          <w:sz w:val="24"/>
+          <w:szCs w:val="20"/>
+        </w:rPr>
         <w:id w:val="94073649"/>
         <w:docPartObj>
           <w:docPartGallery w:val="Bibliographies"/>
           <w:docPartUnique/>
         </w:docPartObj>
       </w:sdtPr>
-      <w:sdtEndPr>
-        <w:rPr>
-          <w:rFonts w:ascii="Verdana" w:eastAsia="Times New Roman" w:hAnsi="Verdana" w:cs="Times New Roman"/>
-          <w:b w:val="0"/>
-          <w:bCs w:val="0"/>
-          <w:color w:val="auto"/>
-          <w:sz w:val="24"/>
-          <w:szCs w:val="20"/>
-        </w:rPr>
-      </w:sdtEndPr>
       <w:sdtContent>
-        <w:bookmarkStart w:id="33" w:name="_Toc269811534" w:displacedByCustomXml="prev"/>
+        <w:bookmarkStart w:id="34" w:name="_Toc269825322" w:displacedByCustomXml="prev"/>
         <w:p>
           <w:pPr>
             <w:pStyle w:val="Heading1"/>
@@ -8672,7 +8818,7 @@
           <w:r>
             <w:t>Works Cited</w:t>
           </w:r>
-          <w:bookmarkEnd w:id="33"/>
+          <w:bookmarkEnd w:id="34"/>
         </w:p>
         <w:p>
           <w:pPr>
@@ -8851,7 +8997,7 @@
                 <w:b/>
                 <w:noProof/>
               </w:rPr>
-              <w:t>15</w:t>
+              <w:t>4</w:t>
             </w:r>
             <w:r>
               <w:rPr>
@@ -9777,6 +9923,7 @@
   <w:style w:type="character" w:default="1" w:styleId="DefaultParagraphFont">
     <w:name w:val="Default Paragraph Font"/>
     <w:uiPriority w:val="1"/>
+    <w:semiHidden/>
     <w:unhideWhenUsed/>
   </w:style>
   <w:style w:type="table" w:default="1" w:styleId="TableNormal">
@@ -10192,64 +10339,6 @@
         </w:p>
       </w:docPartBody>
     </w:docPart>
-    <w:docPart>
-      <w:docPartPr>
-        <w:name w:val="A2F265DB9C254264BA6DB60DB895F242"/>
-        <w:category>
-          <w:name w:val="General"/>
-          <w:gallery w:val="placeholder"/>
-        </w:category>
-        <w:types>
-          <w:type w:val="bbPlcHdr"/>
-        </w:types>
-        <w:behaviors>
-          <w:behavior w:val="content"/>
-        </w:behaviors>
-        <w:guid w:val="{1D37AF5E-CCB9-43DF-85C1-E8D196101D90}"/>
-      </w:docPartPr>
-      <w:docPartBody>
-        <w:p>
-          <w:pPr>
-            <w:pStyle w:val="A2F265DB9C254264BA6DB60DB895F242"/>
-          </w:pPr>
-          <w:r>
-            <w:rPr>
-              <w:color w:val="4F81BD" w:themeColor="accent1"/>
-            </w:rPr>
-            <w:t>[Type the author name]</w:t>
-          </w:r>
-        </w:p>
-      </w:docPartBody>
-    </w:docPart>
-    <w:docPart>
-      <w:docPartPr>
-        <w:name w:val="61F18D1A6FE14890A5EE4236E07DFC09"/>
-        <w:category>
-          <w:name w:val="General"/>
-          <w:gallery w:val="placeholder"/>
-        </w:category>
-        <w:types>
-          <w:type w:val="bbPlcHdr"/>
-        </w:types>
-        <w:behaviors>
-          <w:behavior w:val="content"/>
-        </w:behaviors>
-        <w:guid w:val="{BC11412B-B176-4CC4-9191-3BF73FF8EFF3}"/>
-      </w:docPartPr>
-      <w:docPartBody>
-        <w:p>
-          <w:pPr>
-            <w:pStyle w:val="61F18D1A6FE14890A5EE4236E07DFC09"/>
-          </w:pPr>
-          <w:r>
-            <w:rPr>
-              <w:color w:val="4F81BD" w:themeColor="accent1"/>
-            </w:rPr>
-            <w:t>[Pick the date]</w:t>
-          </w:r>
-        </w:p>
-      </w:docPartBody>
-    </w:docPart>
   </w:docParts>
 </w:glossaryDocument>
 </file>
@@ -10328,6 +10417,8 @@
     <w:rsidRoot w:val="00180016"/>
     <w:rsid w:val="00057966"/>
     <w:rsid w:val="00180016"/>
+    <w:rsid w:val="002C6E30"/>
+    <w:rsid w:val="00A0228D"/>
   </w:rsids>
   <m:mathPr>
     <m:mathFont m:val="Cambria Math"/>
@@ -10508,6 +10599,7 @@
   <w:style w:type="paragraph" w:default="1" w:styleId="Normal">
     <w:name w:val="Normal"/>
     <w:qFormat/>
+    <w:rsid w:val="002C6E30"/>
   </w:style>
   <w:style w:type="character" w:default="1" w:styleId="DefaultParagraphFont">
     <w:name w:val="Default Paragraph Font"/>
@@ -10923,7 +11015,7 @@
 </file>
 
 <file path=customXml/itemProps2.xml><?xml version="1.0" encoding="utf-8"?>
-<ds:datastoreItem xmlns:ds="http://schemas.openxmlformats.org/officeDocument/2006/customXml" ds:itemID="{3F4C1503-81C9-425B-BBCD-17DDD5DFC249}">
+<ds:datastoreItem xmlns:ds="http://schemas.openxmlformats.org/officeDocument/2006/customXml" ds:itemID="{F6DB0696-6225-45E0-A1B8-F80E9D6CEBC9}">
   <ds:schemaRefs>
     <ds:schemaRef ds:uri="http://schemas.openxmlformats.org/officeDocument/2006/bibliography"/>
   </ds:schemaRefs>

</xml_diff>